<commit_message>
Error Messages and Equation Image
Added two input error messages for when a > b and when i > (b - a).
Also added a image of an integral that I made in MS Word to show where
all the variables come from.  Still deciding on the layout
</commit_message>
<xml_diff>
--- a/inputHelp.docx
+++ b/inputHelp.docx
@@ -48,20 +48,7 @@
           <w:szCs w:val="20"/>
           <w:u w:val="single"/>
         </w:rPr>
-        <w:t xml:space="preserve"> </w:t>
-      </w:r>
-      <w:bookmarkStart w:id="0" w:name="_GoBack"/>
-      <w:bookmarkEnd w:id="0"/>
-      <w:r>
-        <w:rPr>
-          <w:rFonts w:cs="Consolas"/>
-          <w:b/>
-          <w:color w:val="000000"/>
-          <w:sz w:val="28"/>
-          <w:szCs w:val="20"/>
-          <w:u w:val="single"/>
-        </w:rPr>
-        <w:t xml:space="preserve">                                                                                                                                  </w:t>
+        <w:t xml:space="preserve">                                                                                                                                   </w:t>
       </w:r>
     </w:p>
     <w:p>
@@ -138,7 +125,15 @@
           <w:color w:val="000000"/>
           <w:szCs w:val="20"/>
         </w:rPr>
-        <w:t xml:space="preserve">) can put entered as “E” and pi (π) can be entered as “PI”.  </w:t>
+        <w:t>) can be</w:t>
+      </w:r>
+      <w:r>
+        <w:rPr>
+          <w:rFonts w:cs="Consolas"/>
+          <w:color w:val="000000"/>
+          <w:szCs w:val="20"/>
+        </w:rPr>
+        <w:t xml:space="preserve"> entered as “E” and pi (π) can be entered as “PI”.  </w:t>
       </w:r>
     </w:p>
     <w:p>
@@ -164,15 +159,15 @@
           <w:color w:val="000000"/>
           <w:szCs w:val="20"/>
         </w:rPr>
-        <w:t>M</w:t>
-      </w:r>
-      <w:r>
-        <w:rPr>
-          <w:rFonts w:cs="Consolas"/>
-          <w:color w:val="000000"/>
-          <w:szCs w:val="20"/>
-        </w:rPr>
-        <w:t xml:space="preserve">ultiplication operators must be used wherever they are implied. </w:t>
+        <w:t>The “*” operator must be used wherever multiplication is</w:t>
+      </w:r>
+      <w:r>
+        <w:rPr>
+          <w:rFonts w:cs="Consolas"/>
+          <w:color w:val="000000"/>
+          <w:szCs w:val="20"/>
+        </w:rPr>
+        <w:t xml:space="preserve"> implied. </w:t>
       </w:r>
       <w:r>
         <w:rPr>
@@ -780,7 +775,27 @@
           <w:color w:val="000000"/>
           <w:szCs w:val="20"/>
         </w:rPr>
-        <w:t xml:space="preserve">Exponential: pow(x,#) </w:t>
+        <w:t>Exponential: pow(x</w:t>
+      </w:r>
+      <w:proofErr w:type="gramStart"/>
+      <w:r>
+        <w:rPr>
+          <w:rFonts w:cs="Consolas"/>
+          <w:b/>
+          <w:color w:val="000000"/>
+          <w:szCs w:val="20"/>
+        </w:rPr>
+        <w:t>,#</w:t>
+      </w:r>
+      <w:proofErr w:type="gramEnd"/>
+      <w:r>
+        <w:rPr>
+          <w:rFonts w:cs="Consolas"/>
+          <w:b/>
+          <w:color w:val="000000"/>
+          <w:szCs w:val="20"/>
+        </w:rPr>
+        <w:t xml:space="preserve">) </w:t>
       </w:r>
       <w:r>
         <w:rPr>
@@ -798,7 +813,16 @@
           <w:color w:val="000000"/>
           <w:szCs w:val="20"/>
         </w:rPr>
-        <w:t>pow(3,2)]</w:t>
+        <w:t>pow(3</w:t>
+      </w:r>
+      <w:r>
+        <w:rPr>
+          <w:rFonts w:cs="Consolas"/>
+          <w:i/>
+          <w:color w:val="000000"/>
+          <w:szCs w:val="20"/>
+        </w:rPr>
+        <w:t>,2)]</w:t>
       </w:r>
       <w:r>
         <w:rPr>
@@ -826,7 +850,27 @@
           <w:color w:val="000000"/>
           <w:szCs w:val="20"/>
         </w:rPr>
-        <w:t>Arc Cosine: acos(#</w:t>
+        <w:t xml:space="preserve">Arc Cosine: </w:t>
+      </w:r>
+      <w:proofErr w:type="spellStart"/>
+      <w:r>
+        <w:rPr>
+          <w:rFonts w:cs="Consolas"/>
+          <w:b/>
+          <w:color w:val="000000"/>
+          <w:szCs w:val="20"/>
+        </w:rPr>
+        <w:t>acos</w:t>
+      </w:r>
+      <w:proofErr w:type="spellEnd"/>
+      <w:r>
+        <w:rPr>
+          <w:rFonts w:cs="Consolas"/>
+          <w:b/>
+          <w:color w:val="000000"/>
+          <w:szCs w:val="20"/>
+        </w:rPr>
+        <w:t>(#</w:t>
       </w:r>
       <w:r>
         <w:rPr>
@@ -1196,7 +1240,18 @@
           <w:sz w:val="24"/>
           <w:szCs w:val="20"/>
         </w:rPr>
-        <w:t>+2x+5</w:t>
+        <w:t>+2</w:t>
+      </w:r>
+      <w:bookmarkStart w:id="0" w:name="_GoBack"/>
+      <w:bookmarkEnd w:id="0"/>
+      <w:r>
+        <w:rPr>
+          <w:rFonts w:cs="Consolas"/>
+          <w:color w:val="000000"/>
+          <w:sz w:val="24"/>
+          <w:szCs w:val="20"/>
+        </w:rPr>
+        <w:t>x+5</w:t>
       </w:r>
       <w:r>
         <w:rPr>
@@ -2789,7 +2844,7 @@
 </file>
 
 <file path=customXml/itemProps1.xml><?xml version="1.0" encoding="utf-8"?>
-<ds:datastoreItem xmlns:ds="http://schemas.openxmlformats.org/officeDocument/2006/customXml" ds:itemID="{8124C85B-C478-47E7-846E-2846D54EDF2F}">
+<ds:datastoreItem xmlns:ds="http://schemas.openxmlformats.org/officeDocument/2006/customXml" ds:itemID="{0F5E4EB5-8E6D-4245-B2EF-7AAE4FDD7112}">
   <ds:schemaRefs>
     <ds:schemaRef ds:uri="http://schemas.openxmlformats.org/officeDocument/2006/bibliography"/>
   </ds:schemaRefs>

</xml_diff>